<commit_message>
fixed definitions according to implementations
</commit_message>
<xml_diff>
--- a/Documentation/Energy Balancing (and transaction format).docx
+++ b/Documentation/Energy Balancing (and transaction format).docx
@@ -343,19 +343,25 @@
         <w:rPr>
           <w:lang w:val="en-US"/>
         </w:rPr>
-        <w:t xml:space="preserve">’ </w:t>
-      </w:r>
-      <w:r>
-        <w:rPr>
-          <w:lang w:val="en-US"/>
-        </w:rPr>
-        <w:t>. A negative energy offer means decreasing consumption or increasing production, where a positive offer means increasing consumption or decreasing production.</w:t>
-      </w:r>
-      <w:r>
-        <w:rPr>
-          <w:lang w:val="en-US"/>
-        </w:rPr>
-        <w:t xml:space="preserve"> The price associated with the pair is the price per energy unit the client is willing to pay, a positive price implies selling that production/consumption and a negative price is associated with buying that production/consumption.</w:t>
+        <w:t>’</w:t>
+      </w:r>
+      <w:r>
+        <w:rPr>
+          <w:lang w:val="en-US"/>
+        </w:rPr>
+        <w:t xml:space="preserve">. </w:t>
+      </w:r>
+      <w:r>
+        <w:rPr>
+          <w:lang w:val="en-US"/>
+        </w:rPr>
+        <w:t xml:space="preserve">A negative price means the </w:t>
+      </w:r>
+      <w:r>
+        <w:rPr>
+          <w:lang w:val="en-US"/>
+        </w:rPr>
+        <w:t>consumer is willing to decrease the corresponding consumption or production. A positive price indicates increasing the consumption or production.</w:t>
       </w:r>
     </w:p>
     <w:p>
@@ -364,6 +370,8 @@
           <w:lang w:val="en-US"/>
         </w:rPr>
       </w:pPr>
+      <w:bookmarkStart w:id="0" w:name="_GoBack"/>
+      <w:bookmarkEnd w:id="0"/>
       <w:r>
         <w:rPr>
           <w:lang w:val="en-US"/>
@@ -378,7 +386,6 @@
         <w:t>MessageType</w:t>
       </w:r>
       <w:proofErr w:type="spellEnd"/>
-      <w:proofErr w:type="gramStart"/>
       <w:r>
         <w:rPr>
           <w:lang w:val="en-US"/>
@@ -389,14 +396,7 @@
         <w:rPr>
           <w:lang w:val="en-US"/>
         </w:rPr>
-        <w:t xml:space="preserve"> :</w:t>
-      </w:r>
-      <w:proofErr w:type="gramEnd"/>
-      <w:r>
-        <w:rPr>
-          <w:lang w:val="en-US"/>
-        </w:rPr>
-        <w:t xml:space="preserve"> </w:t>
+        <w:t xml:space="preserve"> : </w:t>
       </w:r>
       <w:proofErr w:type="spellStart"/>
       <w:r>
@@ -473,13 +473,7 @@
           <w:lang w:val="en-US"/>
         </w:rPr>
         <w:tab/>
-        <w:t>‘Timestamp’ : 123768238479</w:t>
-      </w:r>
-      <w:r>
-        <w:rPr>
-          <w:lang w:val="en-US"/>
-        </w:rPr>
-        <w:t>,</w:t>
+        <w:t>‘Timestamp’ : 123768238479,</w:t>
       </w:r>
       <w:r>
         <w:rPr>
@@ -879,7 +873,7 @@
         <w:rPr>
           <w:lang w:val="en-US"/>
         </w:rPr>
-        <w:t>OfferedEnergy</w:t>
+        <w:t>consFlexibility</w:t>
       </w:r>
       <w:proofErr w:type="spellEnd"/>
       <w:r>
@@ -992,6 +986,137 @@
           <w:lang w:val="en-US"/>
         </w:rPr>
         <w:t>}</w:t>
+      </w:r>
+      <w:r>
+        <w:rPr>
+          <w:lang w:val="en-US"/>
+        </w:rPr>
+        <w:t>,</w:t>
+      </w:r>
+      <w:r>
+        <w:rPr>
+          <w:lang w:val="en-US"/>
+        </w:rPr>
+        <w:br/>
+      </w:r>
+      <w:r>
+        <w:rPr>
+          <w:lang w:val="en-US"/>
+        </w:rPr>
+        <w:t xml:space="preserve"> </w:t>
+      </w:r>
+      <w:r>
+        <w:rPr>
+          <w:lang w:val="en-US"/>
+        </w:rPr>
+        <w:tab/>
+      </w:r>
+      <w:r>
+        <w:rPr>
+          <w:lang w:val="en-US"/>
+        </w:rPr>
+        <w:t>‘</w:t>
+      </w:r>
+      <w:proofErr w:type="spellStart"/>
+      <w:r>
+        <w:rPr>
+          <w:lang w:val="en-US"/>
+        </w:rPr>
+        <w:t>prod</w:t>
+      </w:r>
+      <w:r>
+        <w:rPr>
+          <w:lang w:val="en-US"/>
+        </w:rPr>
+        <w:t>Flexibility</w:t>
+      </w:r>
+      <w:proofErr w:type="spellEnd"/>
+      <w:r>
+        <w:rPr>
+          <w:lang w:val="en-US"/>
+        </w:rPr>
+        <w:t>’</w:t>
+      </w:r>
+      <w:r>
+        <w:rPr>
+          <w:lang w:val="en-US"/>
+        </w:rPr>
+        <w:tab/>
+        <w:t>: {‘</w:t>
+      </w:r>
+      <w:r>
+        <w:rPr>
+          <w:rFonts w:cstheme="minorHAnsi"/>
+          <w:lang w:val="en-US"/>
+        </w:rPr>
+        <w:t>€</w:t>
+      </w:r>
+      <w:r>
+        <w:rPr>
+          <w:lang w:val="en-US"/>
+        </w:rPr>
+        <w:t xml:space="preserve">-0,12’ : </w:t>
+      </w:r>
+      <w:r>
+        <w:rPr>
+          <w:lang w:val="en-US"/>
+        </w:rPr>
+        <w:t xml:space="preserve">12 </w:t>
+      </w:r>
+      <w:proofErr w:type="spellStart"/>
+      <w:r>
+        <w:rPr>
+          <w:lang w:val="en-US"/>
+        </w:rPr>
+        <w:t>Wh</w:t>
+      </w:r>
+      <w:proofErr w:type="spellEnd"/>
+      <w:r>
+        <w:rPr>
+          <w:lang w:val="en-US"/>
+        </w:rPr>
+        <w:t>, ‘</w:t>
+      </w:r>
+      <w:r>
+        <w:rPr>
+          <w:rFonts w:cstheme="minorHAnsi"/>
+          <w:lang w:val="en-US"/>
+        </w:rPr>
+        <w:t>€</w:t>
+      </w:r>
+      <w:r>
+        <w:rPr>
+          <w:lang w:val="en-US"/>
+        </w:rPr>
+        <w:t xml:space="preserve">-0,24’ : ‘ 55 </w:t>
+      </w:r>
+      <w:proofErr w:type="spellStart"/>
+      <w:r>
+        <w:rPr>
+          <w:lang w:val="en-US"/>
+        </w:rPr>
+        <w:t>Wh</w:t>
+      </w:r>
+      <w:proofErr w:type="spellEnd"/>
+      <w:r>
+        <w:rPr>
+          <w:lang w:val="en-US"/>
+        </w:rPr>
+        <w:t xml:space="preserve">, ‘-0,85’’ : 20 </w:t>
+      </w:r>
+      <w:proofErr w:type="spellStart"/>
+      <w:r>
+        <w:rPr>
+          <w:lang w:val="en-US"/>
+        </w:rPr>
+        <w:t>Wh</w:t>
+      </w:r>
+      <w:proofErr w:type="spellEnd"/>
+      <w:r>
+        <w:rPr>
+          <w:lang w:val="en-US"/>
+        </w:rPr>
+        <w:t>},</w:t>
       </w:r>
     </w:p>
     <w:p>
@@ -1186,32 +1311,38 @@
         <w:rPr>
           <w:lang w:val="en-US"/>
         </w:rPr>
+        <w:t xml:space="preserve">As the data was aggregated and propagated up the network, a complete picture of the current state of the grid was formed. </w:t>
+      </w:r>
+      <w:r>
+        <w:rPr>
+          <w:lang w:val="en-US"/>
+        </w:rPr>
+        <w:t>The TSO</w:t>
+      </w:r>
+      <w:r>
+        <w:rPr>
+          <w:lang w:val="en-US"/>
+        </w:rPr>
+        <w:t xml:space="preserve"> can only view the cluster</w:t>
+      </w:r>
+      <w:r>
+        <w:rPr>
+          <w:lang w:val="en-US"/>
+        </w:rPr>
+        <w:t>s</w:t>
+      </w:r>
+      <w:r>
+        <w:rPr>
+          <w:lang w:val="en-US"/>
+        </w:rPr>
+        <w:t xml:space="preserve"> at the highest layer, but that’s all it needs </w:t>
+      </w:r>
+      <w:r>
+        <w:rPr>
+          <w:lang w:val="en-US"/>
+        </w:rPr>
         <w:lastRenderedPageBreak/>
-        <w:t xml:space="preserve">As the data was aggregated and propagated up the network, a complete picture of the current state of the grid was formed. </w:t>
-      </w:r>
-      <w:r>
-        <w:rPr>
-          <w:lang w:val="en-US"/>
-        </w:rPr>
-        <w:t>The TSO</w:t>
-      </w:r>
-      <w:r>
-        <w:rPr>
-          <w:lang w:val="en-US"/>
-        </w:rPr>
-        <w:t xml:space="preserve"> can only view the cluster</w:t>
-      </w:r>
-      <w:r>
-        <w:rPr>
-          <w:lang w:val="en-US"/>
-        </w:rPr>
-        <w:t>s</w:t>
-      </w:r>
-      <w:r>
-        <w:rPr>
-          <w:lang w:val="en-US"/>
-        </w:rPr>
-        <w:t xml:space="preserve"> at the highest layer, but that’s all it needs since every cluster represents the expected production/consumption and flexibility of their </w:t>
+        <w:t xml:space="preserve">since every cluster represents the expected production/consumption and flexibility of their </w:t>
       </w:r>
       <w:r>
         <w:rPr>
@@ -1567,15 +1698,7 @@
         <w:rPr>
           <w:lang w:val="en-US"/>
         </w:rPr>
-        <w:t xml:space="preserve"> </w:t>
-      </w:r>
-      <w:bookmarkStart w:id="0" w:name="_GoBack"/>
-      <w:bookmarkEnd w:id="0"/>
-      <w:r>
-        <w:rPr>
-          <w:lang w:val="en-US"/>
-        </w:rPr>
-        <w:t>balancing in</w:t>
+        <w:t xml:space="preserve"> balancing in</w:t>
       </w:r>
       <w:r>
         <w:rPr>

</xml_diff>